<commit_message>
chapter 10 has been updated
</commit_message>
<xml_diff>
--- a/Chapters/Chapter09_01.docx
+++ b/Chapters/Chapter09_01.docx
@@ -25,8 +25,10 @@
         <w:rPr>
           <w:b/>
         </w:rPr>
-        <w:t>8</w:t>
-      </w:r>
+        <w:t>9</w:t>
+      </w:r>
+      <w:bookmarkStart w:id="0" w:name="_GoBack"/>
+      <w:bookmarkEnd w:id="0"/>
       <w:r>
         <w:rPr>
           <w:b/>
@@ -442,7 +444,7 @@
         <w:ind w:leftChars="0" w:left="1120"/>
         <w:jc w:val="left"/>
         <w:rPr>
-          <w:rFonts w:ascii="D2Coding" w:eastAsia="D2Coding" w:hAnsi="D2Coding" w:cs="굴림" w:hint="eastAsia"/>
+          <w:rFonts w:ascii="D2Coding" w:eastAsia="D2Coding" w:hAnsi="D2Coding" w:cs="굴림"/>
           <w:color w:val="D4D4D4"/>
           <w:kern w:val="0"/>
           <w:sz w:val="21"/>
@@ -472,7 +474,7 @@
         <w:ind w:leftChars="0" w:left="1120"/>
         <w:jc w:val="left"/>
         <w:rPr>
-          <w:rFonts w:ascii="D2Coding" w:eastAsia="D2Coding" w:hAnsi="D2Coding" w:cs="굴림" w:hint="eastAsia"/>
+          <w:rFonts w:ascii="D2Coding" w:eastAsia="D2Coding" w:hAnsi="D2Coding" w:cs="굴림"/>
           <w:color w:val="D4D4D4"/>
           <w:kern w:val="0"/>
           <w:sz w:val="21"/>
@@ -554,7 +556,7 @@
         <w:ind w:leftChars="0" w:left="1120"/>
         <w:jc w:val="left"/>
         <w:rPr>
-          <w:rFonts w:ascii="D2Coding" w:eastAsia="D2Coding" w:hAnsi="D2Coding" w:cs="굴림" w:hint="eastAsia"/>
+          <w:rFonts w:ascii="D2Coding" w:eastAsia="D2Coding" w:hAnsi="D2Coding" w:cs="굴림"/>
           <w:color w:val="D4D4D4"/>
           <w:kern w:val="0"/>
           <w:sz w:val="21"/>
@@ -626,7 +628,7 @@
         <w:ind w:leftChars="0" w:left="1120"/>
         <w:jc w:val="left"/>
         <w:rPr>
-          <w:rFonts w:ascii="D2Coding" w:eastAsia="D2Coding" w:hAnsi="D2Coding" w:cs="굴림" w:hint="eastAsia"/>
+          <w:rFonts w:ascii="D2Coding" w:eastAsia="D2Coding" w:hAnsi="D2Coding" w:cs="굴림"/>
           <w:color w:val="D4D4D4"/>
           <w:kern w:val="0"/>
           <w:sz w:val="21"/>
@@ -656,7 +658,7 @@
         <w:ind w:leftChars="0" w:left="1120"/>
         <w:jc w:val="left"/>
         <w:rPr>
-          <w:rFonts w:ascii="D2Coding" w:eastAsia="D2Coding" w:hAnsi="D2Coding" w:cs="굴림" w:hint="eastAsia"/>
+          <w:rFonts w:ascii="D2Coding" w:eastAsia="D2Coding" w:hAnsi="D2Coding" w:cs="굴림"/>
           <w:color w:val="D4D4D4"/>
           <w:kern w:val="0"/>
           <w:sz w:val="21"/>
@@ -919,7 +921,7 @@
         <w:ind w:leftChars="0" w:left="1120"/>
         <w:jc w:val="left"/>
         <w:rPr>
-          <w:rFonts w:ascii="D2Coding" w:eastAsia="D2Coding" w:hAnsi="D2Coding" w:cs="굴림" w:hint="eastAsia"/>
+          <w:rFonts w:ascii="D2Coding" w:eastAsia="D2Coding" w:hAnsi="D2Coding" w:cs="굴림"/>
           <w:color w:val="D4D4D4"/>
           <w:kern w:val="0"/>
           <w:sz w:val="21"/>
@@ -1009,7 +1011,7 @@
         <w:ind w:leftChars="0" w:left="1120"/>
         <w:jc w:val="left"/>
         <w:rPr>
-          <w:rFonts w:ascii="D2Coding" w:eastAsia="D2Coding" w:hAnsi="D2Coding" w:cs="굴림" w:hint="eastAsia"/>
+          <w:rFonts w:ascii="D2Coding" w:eastAsia="D2Coding" w:hAnsi="D2Coding" w:cs="굴림"/>
           <w:color w:val="D4D4D4"/>
           <w:kern w:val="0"/>
           <w:sz w:val="21"/>
@@ -1061,7 +1063,7 @@
         <w:ind w:leftChars="0" w:left="1120"/>
         <w:jc w:val="left"/>
         <w:rPr>
-          <w:rFonts w:ascii="D2Coding" w:eastAsia="D2Coding" w:hAnsi="D2Coding" w:cs="굴림" w:hint="eastAsia"/>
+          <w:rFonts w:ascii="D2Coding" w:eastAsia="D2Coding" w:hAnsi="D2Coding" w:cs="굴림"/>
           <w:color w:val="D4D4D4"/>
           <w:kern w:val="0"/>
           <w:sz w:val="21"/>
@@ -1125,7 +1127,7 @@
         <w:ind w:leftChars="0" w:left="1120"/>
         <w:jc w:val="left"/>
         <w:rPr>
-          <w:rFonts w:ascii="D2Coding" w:eastAsia="D2Coding" w:hAnsi="D2Coding" w:cs="굴림" w:hint="eastAsia"/>
+          <w:rFonts w:ascii="D2Coding" w:eastAsia="D2Coding" w:hAnsi="D2Coding" w:cs="굴림"/>
           <w:color w:val="D4D4D4"/>
           <w:kern w:val="0"/>
           <w:sz w:val="21"/>
@@ -1279,7 +1281,7 @@
         <w:ind w:leftChars="0" w:left="1120"/>
         <w:jc w:val="left"/>
         <w:rPr>
-          <w:rFonts w:ascii="D2Coding" w:eastAsia="D2Coding" w:hAnsi="D2Coding" w:cs="굴림" w:hint="eastAsia"/>
+          <w:rFonts w:ascii="D2Coding" w:eastAsia="D2Coding" w:hAnsi="D2Coding" w:cs="굴림"/>
           <w:color w:val="D4D4D4"/>
           <w:kern w:val="0"/>
           <w:sz w:val="21"/>
@@ -1309,7 +1311,7 @@
         <w:ind w:leftChars="0" w:left="1120"/>
         <w:jc w:val="left"/>
         <w:rPr>
-          <w:rFonts w:ascii="D2Coding" w:eastAsia="D2Coding" w:hAnsi="D2Coding" w:cs="굴림" w:hint="eastAsia"/>
+          <w:rFonts w:ascii="D2Coding" w:eastAsia="D2Coding" w:hAnsi="D2Coding" w:cs="굴림"/>
           <w:color w:val="D4D4D4"/>
           <w:kern w:val="0"/>
           <w:sz w:val="21"/>
@@ -1930,7 +1932,7 @@
         <w:ind w:leftChars="600" w:left="1200"/>
         <w:jc w:val="left"/>
         <w:rPr>
-          <w:rFonts w:ascii="D2Coding" w:eastAsia="D2Coding" w:hAnsi="D2Coding" w:cs="굴림" w:hint="eastAsia"/>
+          <w:rFonts w:ascii="D2Coding" w:eastAsia="D2Coding" w:hAnsi="D2Coding" w:cs="굴림"/>
           <w:color w:val="D4D4D4"/>
           <w:kern w:val="0"/>
           <w:sz w:val="21"/>
@@ -1959,7 +1961,7 @@
         <w:ind w:leftChars="600" w:left="1200"/>
         <w:jc w:val="left"/>
         <w:rPr>
-          <w:rFonts w:ascii="D2Coding" w:eastAsia="D2Coding" w:hAnsi="D2Coding" w:cs="굴림" w:hint="eastAsia"/>
+          <w:rFonts w:ascii="D2Coding" w:eastAsia="D2Coding" w:hAnsi="D2Coding" w:cs="굴림"/>
           <w:color w:val="D4D4D4"/>
           <w:kern w:val="0"/>
           <w:sz w:val="21"/>
@@ -2040,7 +2042,7 @@
         <w:ind w:leftChars="600" w:left="1200"/>
         <w:jc w:val="left"/>
         <w:rPr>
-          <w:rFonts w:ascii="D2Coding" w:eastAsia="D2Coding" w:hAnsi="D2Coding" w:cs="굴림" w:hint="eastAsia"/>
+          <w:rFonts w:ascii="D2Coding" w:eastAsia="D2Coding" w:hAnsi="D2Coding" w:cs="굴림"/>
           <w:color w:val="D4D4D4"/>
           <w:kern w:val="0"/>
           <w:sz w:val="21"/>
@@ -2111,7 +2113,7 @@
         <w:ind w:leftChars="600" w:left="1200"/>
         <w:jc w:val="left"/>
         <w:rPr>
-          <w:rFonts w:ascii="D2Coding" w:eastAsia="D2Coding" w:hAnsi="D2Coding" w:cs="굴림" w:hint="eastAsia"/>
+          <w:rFonts w:ascii="D2Coding" w:eastAsia="D2Coding" w:hAnsi="D2Coding" w:cs="굴림"/>
           <w:color w:val="D4D4D4"/>
           <w:kern w:val="0"/>
           <w:sz w:val="21"/>
@@ -2172,7 +2174,7 @@
         <w:ind w:leftChars="600" w:left="1200"/>
         <w:jc w:val="left"/>
         <w:rPr>
-          <w:rFonts w:ascii="D2Coding" w:eastAsia="D2Coding" w:hAnsi="D2Coding" w:cs="굴림" w:hint="eastAsia"/>
+          <w:rFonts w:ascii="D2Coding" w:eastAsia="D2Coding" w:hAnsi="D2Coding" w:cs="굴림"/>
           <w:color w:val="D4D4D4"/>
           <w:kern w:val="0"/>
           <w:sz w:val="21"/>
@@ -2201,7 +2203,7 @@
         <w:ind w:leftChars="600" w:left="1200"/>
         <w:jc w:val="left"/>
         <w:rPr>
-          <w:rFonts w:ascii="D2Coding" w:eastAsia="D2Coding" w:hAnsi="D2Coding" w:cs="굴림" w:hint="eastAsia"/>
+          <w:rFonts w:ascii="D2Coding" w:eastAsia="D2Coding" w:hAnsi="D2Coding" w:cs="굴림"/>
           <w:color w:val="D4D4D4"/>
           <w:kern w:val="0"/>
           <w:sz w:val="21"/>
@@ -2542,7 +2544,7 @@
         <w:ind w:leftChars="500" w:left="1000"/>
         <w:jc w:val="left"/>
         <w:rPr>
-          <w:rFonts w:ascii="D2Coding" w:eastAsia="D2Coding" w:hAnsi="D2Coding" w:cs="굴림" w:hint="eastAsia"/>
+          <w:rFonts w:ascii="D2Coding" w:eastAsia="D2Coding" w:hAnsi="D2Coding" w:cs="굴림"/>
           <w:color w:val="D4D4D4"/>
           <w:kern w:val="0"/>
           <w:sz w:val="21"/>
@@ -2713,7 +2715,7 @@
         <w:ind w:leftChars="500" w:left="1000"/>
         <w:jc w:val="left"/>
         <w:rPr>
-          <w:rFonts w:ascii="D2Coding" w:eastAsia="D2Coding" w:hAnsi="D2Coding" w:cs="굴림" w:hint="eastAsia"/>
+          <w:rFonts w:ascii="D2Coding" w:eastAsia="D2Coding" w:hAnsi="D2Coding" w:cs="굴림"/>
           <w:color w:val="D4D4D4"/>
           <w:kern w:val="0"/>
           <w:sz w:val="21"/>
@@ -2842,7 +2844,7 @@
         <w:ind w:leftChars="500" w:left="1000"/>
         <w:jc w:val="left"/>
         <w:rPr>
-          <w:rFonts w:ascii="D2Coding" w:eastAsia="D2Coding" w:hAnsi="D2Coding" w:cs="굴림" w:hint="eastAsia"/>
+          <w:rFonts w:ascii="D2Coding" w:eastAsia="D2Coding" w:hAnsi="D2Coding" w:cs="굴림"/>
           <w:color w:val="D4D4D4"/>
           <w:kern w:val="0"/>
           <w:sz w:val="21"/>
@@ -2993,7 +2995,7 @@
         <w:ind w:leftChars="500" w:left="1000"/>
         <w:jc w:val="left"/>
         <w:rPr>
-          <w:rFonts w:ascii="D2Coding" w:eastAsia="D2Coding" w:hAnsi="D2Coding" w:cs="굴림" w:hint="eastAsia"/>
+          <w:rFonts w:ascii="D2Coding" w:eastAsia="D2Coding" w:hAnsi="D2Coding" w:cs="굴림"/>
           <w:color w:val="D4D4D4"/>
           <w:kern w:val="0"/>
           <w:sz w:val="21"/>
@@ -3012,7 +3014,7 @@
         <w:ind w:leftChars="500" w:left="1000"/>
         <w:jc w:val="left"/>
         <w:rPr>
-          <w:rFonts w:ascii="D2Coding" w:eastAsia="D2Coding" w:hAnsi="D2Coding" w:cs="굴림" w:hint="eastAsia"/>
+          <w:rFonts w:ascii="D2Coding" w:eastAsia="D2Coding" w:hAnsi="D2Coding" w:cs="굴림"/>
           <w:color w:val="D4D4D4"/>
           <w:kern w:val="0"/>
           <w:sz w:val="21"/>
@@ -3063,7 +3065,7 @@
         <w:ind w:leftChars="500" w:left="1000"/>
         <w:jc w:val="left"/>
         <w:rPr>
-          <w:rFonts w:ascii="D2Coding" w:eastAsia="D2Coding" w:hAnsi="D2Coding" w:cs="굴림" w:hint="eastAsia"/>
+          <w:rFonts w:ascii="D2Coding" w:eastAsia="D2Coding" w:hAnsi="D2Coding" w:cs="굴림"/>
           <w:color w:val="D4D4D4"/>
           <w:kern w:val="0"/>
           <w:sz w:val="21"/>
@@ -3195,7 +3197,7 @@
         <w:ind w:leftChars="500" w:left="1000"/>
         <w:jc w:val="left"/>
         <w:rPr>
-          <w:rFonts w:ascii="D2Coding" w:eastAsia="D2Coding" w:hAnsi="D2Coding" w:cs="굴림" w:hint="eastAsia"/>
+          <w:rFonts w:ascii="D2Coding" w:eastAsia="D2Coding" w:hAnsi="D2Coding" w:cs="굴림"/>
           <w:color w:val="D4D4D4"/>
           <w:kern w:val="0"/>
           <w:sz w:val="21"/>
@@ -3324,7 +3326,7 @@
         <w:ind w:leftChars="500" w:left="1000"/>
         <w:jc w:val="left"/>
         <w:rPr>
-          <w:rFonts w:ascii="D2Coding" w:eastAsia="D2Coding" w:hAnsi="D2Coding" w:cs="굴림" w:hint="eastAsia"/>
+          <w:rFonts w:ascii="D2Coding" w:eastAsia="D2Coding" w:hAnsi="D2Coding" w:cs="굴림"/>
           <w:color w:val="D4D4D4"/>
           <w:kern w:val="0"/>
           <w:sz w:val="21"/>
@@ -3477,7 +3479,7 @@
         <w:ind w:leftChars="500" w:left="1000"/>
         <w:jc w:val="left"/>
         <w:rPr>
-          <w:rFonts w:ascii="D2Coding" w:eastAsia="D2Coding" w:hAnsi="D2Coding" w:cs="굴림" w:hint="eastAsia"/>
+          <w:rFonts w:ascii="D2Coding" w:eastAsia="D2Coding" w:hAnsi="D2Coding" w:cs="굴림"/>
           <w:color w:val="D4D4D4"/>
           <w:kern w:val="0"/>
           <w:sz w:val="21"/>
@@ -3506,7 +3508,7 @@
         <w:ind w:leftChars="500" w:left="1000"/>
         <w:jc w:val="left"/>
         <w:rPr>
-          <w:rFonts w:ascii="D2Coding" w:eastAsia="D2Coding" w:hAnsi="D2Coding" w:cs="굴림" w:hint="eastAsia"/>
+          <w:rFonts w:ascii="D2Coding" w:eastAsia="D2Coding" w:hAnsi="D2Coding" w:cs="굴림"/>
           <w:color w:val="D4D4D4"/>
           <w:kern w:val="0"/>
           <w:sz w:val="21"/>
@@ -3639,7 +3641,7 @@
         <w:ind w:leftChars="500" w:left="1000"/>
         <w:jc w:val="left"/>
         <w:rPr>
-          <w:rFonts w:ascii="D2Coding" w:eastAsia="D2Coding" w:hAnsi="D2Coding" w:cs="굴림" w:hint="eastAsia"/>
+          <w:rFonts w:ascii="D2Coding" w:eastAsia="D2Coding" w:hAnsi="D2Coding" w:cs="굴림"/>
           <w:color w:val="D4D4D4"/>
           <w:kern w:val="0"/>
           <w:sz w:val="21"/>
@@ -3858,9 +3860,6 @@
           <w:numId w:val="1"/>
         </w:numPr>
         <w:ind w:leftChars="0"/>
-        <w:rPr>
-          <w:rFonts w:hint="eastAsia"/>
-        </w:rPr>
       </w:pPr>
       <w:proofErr w:type="spellStart"/>
       <w:r>
@@ -4017,7 +4016,7 @@
         <w:ind w:leftChars="480" w:left="960"/>
         <w:jc w:val="left"/>
         <w:rPr>
-          <w:rFonts w:ascii="D2Coding" w:eastAsia="D2Coding" w:hAnsi="D2Coding" w:cs="굴림" w:hint="eastAsia"/>
+          <w:rFonts w:ascii="D2Coding" w:eastAsia="D2Coding" w:hAnsi="D2Coding" w:cs="굴림"/>
           <w:color w:val="D4D4D4"/>
           <w:kern w:val="0"/>
           <w:sz w:val="21"/>
@@ -4139,7 +4138,7 @@
         <w:ind w:leftChars="480" w:left="960"/>
         <w:jc w:val="left"/>
         <w:rPr>
-          <w:rFonts w:ascii="D2Coding" w:eastAsia="D2Coding" w:hAnsi="D2Coding" w:cs="굴림" w:hint="eastAsia"/>
+          <w:rFonts w:ascii="D2Coding" w:eastAsia="D2Coding" w:hAnsi="D2Coding" w:cs="굴림"/>
           <w:color w:val="D4D4D4"/>
           <w:kern w:val="0"/>
           <w:sz w:val="21"/>
@@ -4159,7 +4158,7 @@
         <w:ind w:leftChars="480" w:left="960"/>
         <w:jc w:val="left"/>
         <w:rPr>
-          <w:rFonts w:ascii="D2Coding" w:eastAsia="D2Coding" w:hAnsi="D2Coding" w:cs="굴림" w:hint="eastAsia"/>
+          <w:rFonts w:ascii="D2Coding" w:eastAsia="D2Coding" w:hAnsi="D2Coding" w:cs="굴림"/>
           <w:color w:val="D4D4D4"/>
           <w:kern w:val="0"/>
           <w:sz w:val="21"/>
@@ -4263,7 +4262,7 @@
         <w:ind w:leftChars="480" w:left="960"/>
         <w:jc w:val="left"/>
         <w:rPr>
-          <w:rFonts w:ascii="D2Coding" w:eastAsia="D2Coding" w:hAnsi="D2Coding" w:cs="굴림" w:hint="eastAsia"/>
+          <w:rFonts w:ascii="D2Coding" w:eastAsia="D2Coding" w:hAnsi="D2Coding" w:cs="굴림"/>
           <w:color w:val="D4D4D4"/>
           <w:kern w:val="0"/>
           <w:sz w:val="21"/>
@@ -4373,7 +4372,7 @@
         <w:ind w:leftChars="480" w:left="960"/>
         <w:jc w:val="left"/>
         <w:rPr>
-          <w:rFonts w:ascii="D2Coding" w:eastAsia="D2Coding" w:hAnsi="D2Coding" w:cs="굴림" w:hint="eastAsia"/>
+          <w:rFonts w:ascii="D2Coding" w:eastAsia="D2Coding" w:hAnsi="D2Coding" w:cs="굴림"/>
           <w:color w:val="D4D4D4"/>
           <w:kern w:val="0"/>
           <w:sz w:val="21"/>
@@ -4545,7 +4544,7 @@
         <w:ind w:leftChars="480" w:left="960"/>
         <w:jc w:val="left"/>
         <w:rPr>
-          <w:rFonts w:ascii="D2Coding" w:eastAsia="D2Coding" w:hAnsi="D2Coding" w:cs="굴림" w:hint="eastAsia"/>
+          <w:rFonts w:ascii="D2Coding" w:eastAsia="D2Coding" w:hAnsi="D2Coding" w:cs="굴림"/>
           <w:color w:val="D4D4D4"/>
           <w:kern w:val="0"/>
           <w:sz w:val="21"/>
@@ -4675,7 +4674,7 @@
         <w:ind w:leftChars="480" w:left="960"/>
         <w:jc w:val="left"/>
         <w:rPr>
-          <w:rFonts w:ascii="D2Coding" w:eastAsia="D2Coding" w:hAnsi="D2Coding" w:cs="굴림" w:hint="eastAsia"/>
+          <w:rFonts w:ascii="D2Coding" w:eastAsia="D2Coding" w:hAnsi="D2Coding" w:cs="굴림"/>
           <w:color w:val="D4D4D4"/>
           <w:kern w:val="0"/>
           <w:sz w:val="21"/>
@@ -4745,7 +4744,7 @@
         <w:ind w:leftChars="480" w:left="960"/>
         <w:jc w:val="left"/>
         <w:rPr>
-          <w:rFonts w:ascii="D2Coding" w:eastAsia="D2Coding" w:hAnsi="D2Coding" w:cs="굴림" w:hint="eastAsia"/>
+          <w:rFonts w:ascii="D2Coding" w:eastAsia="D2Coding" w:hAnsi="D2Coding" w:cs="굴림"/>
           <w:color w:val="D4D4D4"/>
           <w:kern w:val="0"/>
           <w:sz w:val="21"/>
@@ -4895,7 +4894,7 @@
         <w:ind w:leftChars="480" w:left="960"/>
         <w:jc w:val="left"/>
         <w:rPr>
-          <w:rFonts w:ascii="D2Coding" w:eastAsia="D2Coding" w:hAnsi="D2Coding" w:cs="굴림" w:hint="eastAsia"/>
+          <w:rFonts w:ascii="D2Coding" w:eastAsia="D2Coding" w:hAnsi="D2Coding" w:cs="굴림"/>
           <w:color w:val="D4D4D4"/>
           <w:kern w:val="0"/>
           <w:sz w:val="21"/>
@@ -4925,7 +4924,7 @@
         <w:ind w:leftChars="480" w:left="960"/>
         <w:jc w:val="left"/>
         <w:rPr>
-          <w:rFonts w:ascii="D2Coding" w:eastAsia="D2Coding" w:hAnsi="D2Coding" w:cs="굴림" w:hint="eastAsia"/>
+          <w:rFonts w:ascii="D2Coding" w:eastAsia="D2Coding" w:hAnsi="D2Coding" w:cs="굴림"/>
           <w:color w:val="D4D4D4"/>
           <w:kern w:val="0"/>
           <w:sz w:val="21"/>
@@ -5037,7 +5036,7 @@
         <w:ind w:leftChars="480" w:left="960"/>
         <w:jc w:val="left"/>
         <w:rPr>
-          <w:rFonts w:ascii="D2Coding" w:eastAsia="D2Coding" w:hAnsi="D2Coding" w:cs="굴림" w:hint="eastAsia"/>
+          <w:rFonts w:ascii="D2Coding" w:eastAsia="D2Coding" w:hAnsi="D2Coding" w:cs="굴림"/>
           <w:color w:val="D4D4D4"/>
           <w:kern w:val="0"/>
           <w:sz w:val="21"/>
@@ -5187,7 +5186,7 @@
         <w:ind w:leftChars="480" w:left="960"/>
         <w:jc w:val="left"/>
         <w:rPr>
-          <w:rFonts w:ascii="D2Coding" w:eastAsia="D2Coding" w:hAnsi="D2Coding" w:cs="굴림" w:hint="eastAsia"/>
+          <w:rFonts w:ascii="D2Coding" w:eastAsia="D2Coding" w:hAnsi="D2Coding" w:cs="굴림"/>
           <w:color w:val="D4D4D4"/>
           <w:kern w:val="0"/>
           <w:sz w:val="21"/>
@@ -5217,7 +5216,7 @@
         <w:ind w:leftChars="480" w:left="960"/>
         <w:jc w:val="left"/>
         <w:rPr>
-          <w:rFonts w:ascii="D2Coding" w:eastAsia="D2Coding" w:hAnsi="D2Coding" w:cs="굴림" w:hint="eastAsia"/>
+          <w:rFonts w:ascii="D2Coding" w:eastAsia="D2Coding" w:hAnsi="D2Coding" w:cs="굴림"/>
           <w:color w:val="D4D4D4"/>
           <w:kern w:val="0"/>
           <w:sz w:val="21"/>
@@ -5327,7 +5326,7 @@
         <w:ind w:leftChars="480" w:left="960"/>
         <w:jc w:val="left"/>
         <w:rPr>
-          <w:rFonts w:ascii="D2Coding" w:eastAsia="D2Coding" w:hAnsi="D2Coding" w:cs="굴림" w:hint="eastAsia"/>
+          <w:rFonts w:ascii="D2Coding" w:eastAsia="D2Coding" w:hAnsi="D2Coding" w:cs="굴림"/>
           <w:color w:val="D4D4D4"/>
           <w:kern w:val="0"/>
           <w:sz w:val="21"/>
@@ -5357,7 +5356,7 @@
         <w:ind w:leftChars="480" w:left="960"/>
         <w:jc w:val="left"/>
         <w:rPr>
-          <w:rFonts w:ascii="D2Coding" w:eastAsia="D2Coding" w:hAnsi="D2Coding" w:cs="굴림" w:hint="eastAsia"/>
+          <w:rFonts w:ascii="D2Coding" w:eastAsia="D2Coding" w:hAnsi="D2Coding" w:cs="굴림"/>
           <w:color w:val="D4D4D4"/>
           <w:kern w:val="0"/>
           <w:sz w:val="21"/>
@@ -5387,7 +5386,7 @@
         <w:ind w:leftChars="480" w:left="960"/>
         <w:jc w:val="left"/>
         <w:rPr>
-          <w:rFonts w:ascii="D2Coding" w:eastAsia="D2Coding" w:hAnsi="D2Coding" w:cs="굴림" w:hint="eastAsia"/>
+          <w:rFonts w:ascii="D2Coding" w:eastAsia="D2Coding" w:hAnsi="D2Coding" w:cs="굴림"/>
           <w:color w:val="D4D4D4"/>
           <w:kern w:val="0"/>
           <w:sz w:val="21"/>
@@ -5584,9 +5583,6 @@
           <w:numId w:val="1"/>
         </w:numPr>
         <w:ind w:leftChars="0"/>
-        <w:rPr>
-          <w:rFonts w:hint="eastAsia"/>
-        </w:rPr>
       </w:pPr>
       <w:r>
         <w:t>done</w:t>
@@ -5615,8 +5611,6 @@
         </w:rPr>
         <w:t>형태로 사용 가능하다.</w:t>
       </w:r>
-      <w:bookmarkStart w:id="0" w:name="_GoBack"/>
-      <w:bookmarkEnd w:id="0"/>
     </w:p>
     <w:sectPr>
       <w:pgSz w:w="11906" w:h="16838"/>
@@ -5626,6 +5620,56 @@
     </w:sectPr>
   </w:body>
 </w:document>
+</file>
+
+<file path=word/endnotes.xml><?xml version="1.0" encoding="utf-8"?>
+<w:endnotes xmlns:wpc="http://schemas.microsoft.com/office/word/2010/wordprocessingCanvas" xmlns:cx="http://schemas.microsoft.com/office/drawing/2014/chartex" xmlns:cx1="http://schemas.microsoft.com/office/drawing/2015/9/8/chartex" xmlns:cx2="http://schemas.microsoft.com/office/drawing/2015/10/21/chartex" xmlns:cx3="http://schemas.microsoft.com/office/drawing/2016/5/9/chartex" xmlns:cx4="http://schemas.microsoft.com/office/drawing/2016/5/10/chartex" xmlns:cx5="http://schemas.microsoft.com/office/drawing/2016/5/11/chartex" xmlns:cx6="http://schemas.microsoft.com/office/drawing/2016/5/12/chartex" xmlns:cx7="http://schemas.microsoft.com/office/drawing/2016/5/13/chartex" xmlns:cx8="http://schemas.microsoft.com/office/drawing/2016/5/14/chartex" xmlns:mc="http://schemas.openxmlformats.org/markup-compatibility/2006" xmlns:aink="http://schemas.microsoft.com/office/drawing/2016/ink" xmlns:am3d="http://schemas.microsoft.com/office/drawing/2017/model3d" xmlns:o="urn:schemas-microsoft-com:office:office" xmlns:r="http://schemas.openxmlformats.org/officeDocument/2006/relationships" xmlns:m="http://schemas.openxmlformats.org/officeDocument/2006/math" xmlns:v="urn:schemas-microsoft-com:vml" xmlns:wp14="http://schemas.microsoft.com/office/word/2010/wordprocessingDrawing" xmlns:wp="http://schemas.openxmlformats.org/drawingml/2006/wordprocessingDrawing" xmlns:w10="urn:schemas-microsoft-com:office:word" xmlns:w="http://schemas.openxmlformats.org/wordprocessingml/2006/main" xmlns:w14="http://schemas.microsoft.com/office/word/2010/wordml" xmlns:w15="http://schemas.microsoft.com/office/word/2012/wordml" xmlns:w16cid="http://schemas.microsoft.com/office/word/2016/wordml/cid" xmlns:w16se="http://schemas.microsoft.com/office/word/2015/wordml/symex" xmlns:wpg="http://schemas.microsoft.com/office/word/2010/wordprocessingGroup" xmlns:wpi="http://schemas.microsoft.com/office/word/2010/wordprocessingInk" xmlns:wne="http://schemas.microsoft.com/office/word/2006/wordml" xmlns:wps="http://schemas.microsoft.com/office/word/2010/wordprocessingShape" mc:Ignorable="w14 w15 w16se w16cid wp14">
+  <w:endnote w:type="separator" w:id="-1">
+    <w:p>
+      <w:pPr>
+        <w:spacing w:after="0" w:line="240" w:lineRule="auto"/>
+      </w:pPr>
+      <w:r>
+        <w:separator/>
+      </w:r>
+    </w:p>
+  </w:endnote>
+  <w:endnote w:type="continuationSeparator" w:id="0">
+    <w:p>
+      <w:pPr>
+        <w:spacing w:after="0" w:line="240" w:lineRule="auto"/>
+      </w:pPr>
+      <w:r>
+        <w:continuationSeparator/>
+      </w:r>
+    </w:p>
+  </w:endnote>
+</w:endnotes>
+</file>
+
+<file path=word/footnotes.xml><?xml version="1.0" encoding="utf-8"?>
+<w:footnotes xmlns:wpc="http://schemas.microsoft.com/office/word/2010/wordprocessingCanvas" xmlns:cx="http://schemas.microsoft.com/office/drawing/2014/chartex" xmlns:cx1="http://schemas.microsoft.com/office/drawing/2015/9/8/chartex" xmlns:cx2="http://schemas.microsoft.com/office/drawing/2015/10/21/chartex" xmlns:cx3="http://schemas.microsoft.com/office/drawing/2016/5/9/chartex" xmlns:cx4="http://schemas.microsoft.com/office/drawing/2016/5/10/chartex" xmlns:cx5="http://schemas.microsoft.com/office/drawing/2016/5/11/chartex" xmlns:cx6="http://schemas.microsoft.com/office/drawing/2016/5/12/chartex" xmlns:cx7="http://schemas.microsoft.com/office/drawing/2016/5/13/chartex" xmlns:cx8="http://schemas.microsoft.com/office/drawing/2016/5/14/chartex" xmlns:mc="http://schemas.openxmlformats.org/markup-compatibility/2006" xmlns:aink="http://schemas.microsoft.com/office/drawing/2016/ink" xmlns:am3d="http://schemas.microsoft.com/office/drawing/2017/model3d" xmlns:o="urn:schemas-microsoft-com:office:office" xmlns:r="http://schemas.openxmlformats.org/officeDocument/2006/relationships" xmlns:m="http://schemas.openxmlformats.org/officeDocument/2006/math" xmlns:v="urn:schemas-microsoft-com:vml" xmlns:wp14="http://schemas.microsoft.com/office/word/2010/wordprocessingDrawing" xmlns:wp="http://schemas.openxmlformats.org/drawingml/2006/wordprocessingDrawing" xmlns:w10="urn:schemas-microsoft-com:office:word" xmlns:w="http://schemas.openxmlformats.org/wordprocessingml/2006/main" xmlns:w14="http://schemas.microsoft.com/office/word/2010/wordml" xmlns:w15="http://schemas.microsoft.com/office/word/2012/wordml" xmlns:w16cid="http://schemas.microsoft.com/office/word/2016/wordml/cid" xmlns:w16se="http://schemas.microsoft.com/office/word/2015/wordml/symex" xmlns:wpg="http://schemas.microsoft.com/office/word/2010/wordprocessingGroup" xmlns:wpi="http://schemas.microsoft.com/office/word/2010/wordprocessingInk" xmlns:wne="http://schemas.microsoft.com/office/word/2006/wordml" xmlns:wps="http://schemas.microsoft.com/office/word/2010/wordprocessingShape" mc:Ignorable="w14 w15 w16se w16cid wp14">
+  <w:footnote w:type="separator" w:id="-1">
+    <w:p>
+      <w:pPr>
+        <w:spacing w:after="0" w:line="240" w:lineRule="auto"/>
+      </w:pPr>
+      <w:r>
+        <w:separator/>
+      </w:r>
+    </w:p>
+  </w:footnote>
+  <w:footnote w:type="continuationSeparator" w:id="0">
+    <w:p>
+      <w:pPr>
+        <w:spacing w:after="0" w:line="240" w:lineRule="auto"/>
+      </w:pPr>
+      <w:r>
+        <w:continuationSeparator/>
+      </w:r>
+    </w:p>
+  </w:footnote>
+</w:footnotes>
 </file>
 
 <file path=word/numbering.xml><?xml version="1.0" encoding="utf-8"?>
@@ -8741,6 +8785,50 @@
       <w:ind w:leftChars="400" w:left="800"/>
     </w:pPr>
   </w:style>
+  <w:style w:type="paragraph" w:styleId="a4">
+    <w:name w:val="header"/>
+    <w:basedOn w:val="a"/>
+    <w:link w:val="Char"/>
+    <w:uiPriority w:val="99"/>
+    <w:unhideWhenUsed/>
+    <w:rsid w:val="00D42F58"/>
+    <w:pPr>
+      <w:tabs>
+        <w:tab w:val="center" w:pos="4513"/>
+        <w:tab w:val="right" w:pos="9026"/>
+      </w:tabs>
+      <w:snapToGrid w:val="0"/>
+    </w:pPr>
+  </w:style>
+  <w:style w:type="character" w:customStyle="1" w:styleId="Char">
+    <w:name w:val="머리글 Char"/>
+    <w:basedOn w:val="a0"/>
+    <w:link w:val="a4"/>
+    <w:uiPriority w:val="99"/>
+    <w:rsid w:val="00D42F58"/>
+  </w:style>
+  <w:style w:type="paragraph" w:styleId="a5">
+    <w:name w:val="footer"/>
+    <w:basedOn w:val="a"/>
+    <w:link w:val="Char0"/>
+    <w:uiPriority w:val="99"/>
+    <w:unhideWhenUsed/>
+    <w:rsid w:val="00D42F58"/>
+    <w:pPr>
+      <w:tabs>
+        <w:tab w:val="center" w:pos="4513"/>
+        <w:tab w:val="right" w:pos="9026"/>
+      </w:tabs>
+      <w:snapToGrid w:val="0"/>
+    </w:pPr>
+  </w:style>
+  <w:style w:type="character" w:customStyle="1" w:styleId="Char0">
+    <w:name w:val="바닥글 Char"/>
+    <w:basedOn w:val="a0"/>
+    <w:link w:val="a5"/>
+    <w:uiPriority w:val="99"/>
+    <w:rsid w:val="00D42F58"/>
+  </w:style>
 </w:styles>
 </file>
 

</xml_diff>